<commit_message>
Added journal examples to splines-01
</commit_message>
<xml_diff>
--- a/splines/images/xkcd-all.docx
+++ b/splines/images/xkcd-all.docx
@@ -4,6 +4,9 @@
   <w:body>
     <w:p>
       <w:r>
+        <w:rPr>
+          <w:noProof/>
+        </w:rPr>
         <w:drawing>
           <wp:inline distT="0" distB="0" distL="0" distR="0" wp14:anchorId="4C598FBD" wp14:editId="59898BC3">
             <wp:extent cx="3924848" cy="905001"/>
@@ -43,6 +46,9 @@
     </w:p>
     <w:p>
       <w:r>
+        <w:rPr>
+          <w:noProof/>
+        </w:rPr>
         <w:drawing>
           <wp:inline distT="0" distB="0" distL="0" distR="0" wp14:anchorId="566835EB" wp14:editId="6EEFBFB4">
             <wp:extent cx="2695951" cy="2867425"/>
@@ -82,6 +88,9 @@
     </w:p>
     <w:p>
       <w:r>
+        <w:rPr>
+          <w:noProof/>
+        </w:rPr>
         <w:drawing>
           <wp:inline distT="0" distB="0" distL="0" distR="0" wp14:anchorId="7C9BDD80" wp14:editId="09837724">
             <wp:extent cx="2638793" cy="3115110"/>
@@ -121,6 +130,9 @@
     </w:p>
     <w:p>
       <w:r>
+        <w:rPr>
+          <w:noProof/>
+        </w:rPr>
         <w:lastRenderedPageBreak/>
         <w:drawing>
           <wp:inline distT="0" distB="0" distL="0" distR="0" wp14:anchorId="1BBDC60A" wp14:editId="2BABB64C">
@@ -161,6 +173,9 @@
     </w:p>
     <w:p>
       <w:r>
+        <w:rPr>
+          <w:noProof/>
+        </w:rPr>
         <w:drawing>
           <wp:inline distT="0" distB="0" distL="0" distR="0" wp14:anchorId="35993099" wp14:editId="4393C4F6">
             <wp:extent cx="2667372" cy="2924583"/>
@@ -200,6 +215,9 @@
     </w:p>
     <w:p>
       <w:r>
+        <w:rPr>
+          <w:noProof/>
+        </w:rPr>
         <w:lastRenderedPageBreak/>
         <w:drawing>
           <wp:inline distT="0" distB="0" distL="0" distR="0" wp14:anchorId="1C7D5DD4" wp14:editId="6616CEF3">
@@ -240,6 +258,9 @@
     </w:p>
     <w:p>
       <w:r>
+        <w:rPr>
+          <w:noProof/>
+        </w:rPr>
         <w:drawing>
           <wp:inline distT="0" distB="0" distL="0" distR="0" wp14:anchorId="5843648A" wp14:editId="1BA5FFEE">
             <wp:extent cx="2495898" cy="3134162"/>
@@ -279,6 +300,9 @@
     </w:p>
     <w:p>
       <w:r>
+        <w:rPr>
+          <w:noProof/>
+        </w:rPr>
         <w:lastRenderedPageBreak/>
         <w:drawing>
           <wp:inline distT="0" distB="0" distL="0" distR="0" wp14:anchorId="7B214E8D" wp14:editId="7BDAD123">
@@ -319,6 +343,9 @@
     </w:p>
     <w:p>
       <w:r>
+        <w:rPr>
+          <w:noProof/>
+        </w:rPr>
         <w:drawing>
           <wp:inline distT="0" distB="0" distL="0" distR="0" wp14:anchorId="6C8B3A23" wp14:editId="6D864BF1">
             <wp:extent cx="2657846" cy="3067478"/>
@@ -358,6 +385,9 @@
     </w:p>
     <w:p>
       <w:r>
+        <w:rPr>
+          <w:noProof/>
+        </w:rPr>
         <w:lastRenderedPageBreak/>
         <w:drawing>
           <wp:inline distT="0" distB="0" distL="0" distR="0" wp14:anchorId="6F3444CB" wp14:editId="0B9B3BAF">
@@ -398,6 +428,9 @@
     </w:p>
     <w:p>
       <w:r>
+        <w:rPr>
+          <w:noProof/>
+        </w:rPr>
         <w:drawing>
           <wp:inline distT="0" distB="0" distL="0" distR="0" wp14:anchorId="3B99A64E" wp14:editId="2B801579">
             <wp:extent cx="2505425" cy="2848373"/>
@@ -437,6 +470,9 @@
     </w:p>
     <w:p>
       <w:r>
+        <w:rPr>
+          <w:noProof/>
+        </w:rPr>
         <w:lastRenderedPageBreak/>
         <w:drawing>
           <wp:inline distT="0" distB="0" distL="0" distR="0" wp14:anchorId="0BDF5004" wp14:editId="4AC6B035">
@@ -477,6 +513,9 @@
     </w:p>
     <w:p>
       <w:r>
+        <w:rPr>
+          <w:noProof/>
+        </w:rPr>
         <w:drawing>
           <wp:inline distT="0" distB="0" distL="0" distR="0" wp14:anchorId="2C1A0F72" wp14:editId="72B1A389">
             <wp:extent cx="1835244" cy="2235315"/>
@@ -562,6 +601,244 @@
                     <a:ln>
                       <a:noFill/>
                     </a:ln>
+                  </pic:spPr>
+                </pic:pic>
+              </a:graphicData>
+            </a:graphic>
+          </wp:inline>
+        </w:drawing>
+      </w:r>
+    </w:p>
+    <w:p>
+      <w:r>
+        <w:drawing>
+          <wp:inline distT="0" distB="0" distL="0" distR="0" wp14:anchorId="2F67F94D" wp14:editId="28422E72">
+            <wp:extent cx="5943600" cy="3361690"/>
+            <wp:effectExtent l="0" t="0" r="0" b="0"/>
+            <wp:docPr id="1157459140" name="Picture 1" descr="A screenshot of a research page&#10;&#10;AI-generated content may be incorrect."/>
+            <wp:cNvGraphicFramePr>
+              <a:graphicFrameLocks xmlns:a="http://schemas.openxmlformats.org/drawingml/2006/main" noChangeAspect="1"/>
+            </wp:cNvGraphicFramePr>
+            <a:graphic xmlns:a="http://schemas.openxmlformats.org/drawingml/2006/main">
+              <a:graphicData uri="http://schemas.openxmlformats.org/drawingml/2006/picture">
+                <pic:pic xmlns:pic="http://schemas.openxmlformats.org/drawingml/2006/picture">
+                  <pic:nvPicPr>
+                    <pic:cNvPr id="1157459140" name="Picture 1" descr="A screenshot of a research page&#10;&#10;AI-generated content may be incorrect."/>
+                    <pic:cNvPicPr/>
+                  </pic:nvPicPr>
+                  <pic:blipFill>
+                    <a:blip r:embed="rId18"/>
+                    <a:stretch>
+                      <a:fillRect/>
+                    </a:stretch>
+                  </pic:blipFill>
+                  <pic:spPr>
+                    <a:xfrm>
+                      <a:off x="0" y="0"/>
+                      <a:ext cx="5943600" cy="3361690"/>
+                    </a:xfrm>
+                    <a:prstGeom prst="rect">
+                      <a:avLst/>
+                    </a:prstGeom>
+                  </pic:spPr>
+                </pic:pic>
+              </a:graphicData>
+            </a:graphic>
+          </wp:inline>
+        </w:drawing>
+      </w:r>
+    </w:p>
+    <w:p>
+      <w:r>
+        <w:lastRenderedPageBreak/>
+        <w:drawing>
+          <wp:inline distT="0" distB="0" distL="0" distR="0" wp14:anchorId="0A6F8F7E" wp14:editId="734A6467">
+            <wp:extent cx="5943600" cy="5138420"/>
+            <wp:effectExtent l="0" t="0" r="0" b="5080"/>
+            <wp:docPr id="1991816396" name="Picture 1" descr="A graph with lines and numbers&#10;&#10;AI-generated content may be incorrect."/>
+            <wp:cNvGraphicFramePr>
+              <a:graphicFrameLocks xmlns:a="http://schemas.openxmlformats.org/drawingml/2006/main" noChangeAspect="1"/>
+            </wp:cNvGraphicFramePr>
+            <a:graphic xmlns:a="http://schemas.openxmlformats.org/drawingml/2006/main">
+              <a:graphicData uri="http://schemas.openxmlformats.org/drawingml/2006/picture">
+                <pic:pic xmlns:pic="http://schemas.openxmlformats.org/drawingml/2006/picture">
+                  <pic:nvPicPr>
+                    <pic:cNvPr id="1991816396" name="Picture 1" descr="A graph with lines and numbers&#10;&#10;AI-generated content may be incorrect."/>
+                    <pic:cNvPicPr/>
+                  </pic:nvPicPr>
+                  <pic:blipFill>
+                    <a:blip r:embed="rId19"/>
+                    <a:stretch>
+                      <a:fillRect/>
+                    </a:stretch>
+                  </pic:blipFill>
+                  <pic:spPr>
+                    <a:xfrm>
+                      <a:off x="0" y="0"/>
+                      <a:ext cx="5943600" cy="5138420"/>
+                    </a:xfrm>
+                    <a:prstGeom prst="rect">
+                      <a:avLst/>
+                    </a:prstGeom>
+                  </pic:spPr>
+                </pic:pic>
+              </a:graphicData>
+            </a:graphic>
+          </wp:inline>
+        </w:drawing>
+      </w:r>
+    </w:p>
+    <w:p>
+      <w:r>
+        <w:lastRenderedPageBreak/>
+        <w:drawing>
+          <wp:inline distT="0" distB="0" distL="0" distR="0" wp14:anchorId="73C1CB9E" wp14:editId="7A3E3181">
+            <wp:extent cx="5943600" cy="3684905"/>
+            <wp:effectExtent l="0" t="0" r="0" b="0"/>
+            <wp:docPr id="1248137296" name="Picture 1" descr="A screenshot of a computer&#10;&#10;AI-generated content may be incorrect."/>
+            <wp:cNvGraphicFramePr>
+              <a:graphicFrameLocks xmlns:a="http://schemas.openxmlformats.org/drawingml/2006/main" noChangeAspect="1"/>
+            </wp:cNvGraphicFramePr>
+            <a:graphic xmlns:a="http://schemas.openxmlformats.org/drawingml/2006/main">
+              <a:graphicData uri="http://schemas.openxmlformats.org/drawingml/2006/picture">
+                <pic:pic xmlns:pic="http://schemas.openxmlformats.org/drawingml/2006/picture">
+                  <pic:nvPicPr>
+                    <pic:cNvPr id="1248137296" name="Picture 1" descr="A screenshot of a computer&#10;&#10;AI-generated content may be incorrect."/>
+                    <pic:cNvPicPr/>
+                  </pic:nvPicPr>
+                  <pic:blipFill>
+                    <a:blip r:embed="rId20"/>
+                    <a:stretch>
+                      <a:fillRect/>
+                    </a:stretch>
+                  </pic:blipFill>
+                  <pic:spPr>
+                    <a:xfrm>
+                      <a:off x="0" y="0"/>
+                      <a:ext cx="5943600" cy="3684905"/>
+                    </a:xfrm>
+                    <a:prstGeom prst="rect">
+                      <a:avLst/>
+                    </a:prstGeom>
+                  </pic:spPr>
+                </pic:pic>
+              </a:graphicData>
+            </a:graphic>
+          </wp:inline>
+        </w:drawing>
+      </w:r>
+    </w:p>
+    <w:p>
+      <w:r>
+        <w:lastRenderedPageBreak/>
+        <w:drawing>
+          <wp:inline distT="0" distB="0" distL="0" distR="0" wp14:anchorId="3859710E" wp14:editId="3E3F2C9D">
+            <wp:extent cx="5687219" cy="5982535"/>
+            <wp:effectExtent l="0" t="0" r="8890" b="0"/>
+            <wp:docPr id="1756292564" name="Picture 1" descr="A collage of graphs and diagrams&#10;&#10;AI-generated content may be incorrect."/>
+            <wp:cNvGraphicFramePr>
+              <a:graphicFrameLocks xmlns:a="http://schemas.openxmlformats.org/drawingml/2006/main" noChangeAspect="1"/>
+            </wp:cNvGraphicFramePr>
+            <a:graphic xmlns:a="http://schemas.openxmlformats.org/drawingml/2006/main">
+              <a:graphicData uri="http://schemas.openxmlformats.org/drawingml/2006/picture">
+                <pic:pic xmlns:pic="http://schemas.openxmlformats.org/drawingml/2006/picture">
+                  <pic:nvPicPr>
+                    <pic:cNvPr id="1756292564" name="Picture 1" descr="A collage of graphs and diagrams&#10;&#10;AI-generated content may be incorrect."/>
+                    <pic:cNvPicPr/>
+                  </pic:nvPicPr>
+                  <pic:blipFill>
+                    <a:blip r:embed="rId21"/>
+                    <a:stretch>
+                      <a:fillRect/>
+                    </a:stretch>
+                  </pic:blipFill>
+                  <pic:spPr>
+                    <a:xfrm>
+                      <a:off x="0" y="0"/>
+                      <a:ext cx="5687219" cy="5982535"/>
+                    </a:xfrm>
+                    <a:prstGeom prst="rect">
+                      <a:avLst/>
+                    </a:prstGeom>
+                  </pic:spPr>
+                </pic:pic>
+              </a:graphicData>
+            </a:graphic>
+          </wp:inline>
+        </w:drawing>
+      </w:r>
+    </w:p>
+    <w:p>
+      <w:r>
+        <w:lastRenderedPageBreak/>
+        <w:drawing>
+          <wp:inline distT="0" distB="0" distL="0" distR="0" wp14:anchorId="586044D8" wp14:editId="7F872B0F">
+            <wp:extent cx="5943600" cy="3866515"/>
+            <wp:effectExtent l="0" t="0" r="0" b="635"/>
+            <wp:docPr id="845131908" name="Picture 1" descr="A screenshot of a computer&#10;&#10;AI-generated content may be incorrect."/>
+            <wp:cNvGraphicFramePr>
+              <a:graphicFrameLocks xmlns:a="http://schemas.openxmlformats.org/drawingml/2006/main" noChangeAspect="1"/>
+            </wp:cNvGraphicFramePr>
+            <a:graphic xmlns:a="http://schemas.openxmlformats.org/drawingml/2006/main">
+              <a:graphicData uri="http://schemas.openxmlformats.org/drawingml/2006/picture">
+                <pic:pic xmlns:pic="http://schemas.openxmlformats.org/drawingml/2006/picture">
+                  <pic:nvPicPr>
+                    <pic:cNvPr id="845131908" name="Picture 1" descr="A screenshot of a computer&#10;&#10;AI-generated content may be incorrect."/>
+                    <pic:cNvPicPr/>
+                  </pic:nvPicPr>
+                  <pic:blipFill>
+                    <a:blip r:embed="rId22"/>
+                    <a:stretch>
+                      <a:fillRect/>
+                    </a:stretch>
+                  </pic:blipFill>
+                  <pic:spPr>
+                    <a:xfrm>
+                      <a:off x="0" y="0"/>
+                      <a:ext cx="5943600" cy="3866515"/>
+                    </a:xfrm>
+                    <a:prstGeom prst="rect">
+                      <a:avLst/>
+                    </a:prstGeom>
+                  </pic:spPr>
+                </pic:pic>
+              </a:graphicData>
+            </a:graphic>
+          </wp:inline>
+        </w:drawing>
+      </w:r>
+    </w:p>
+    <w:p>
+      <w:r>
+        <w:drawing>
+          <wp:inline distT="0" distB="0" distL="0" distR="0" wp14:anchorId="2674AC55" wp14:editId="728974F9">
+            <wp:extent cx="5943600" cy="3686810"/>
+            <wp:effectExtent l="0" t="0" r="0" b="8890"/>
+            <wp:docPr id="248158276" name="Picture 1" descr="A graph of a person with a number of numbers&#10;&#10;AI-generated content may be incorrect."/>
+            <wp:cNvGraphicFramePr>
+              <a:graphicFrameLocks xmlns:a="http://schemas.openxmlformats.org/drawingml/2006/main" noChangeAspect="1"/>
+            </wp:cNvGraphicFramePr>
+            <a:graphic xmlns:a="http://schemas.openxmlformats.org/drawingml/2006/main">
+              <a:graphicData uri="http://schemas.openxmlformats.org/drawingml/2006/picture">
+                <pic:pic xmlns:pic="http://schemas.openxmlformats.org/drawingml/2006/picture">
+                  <pic:nvPicPr>
+                    <pic:cNvPr id="248158276" name="Picture 1" descr="A graph of a person with a number of numbers&#10;&#10;AI-generated content may be incorrect."/>
+                    <pic:cNvPicPr/>
+                  </pic:nvPicPr>
+                  <pic:blipFill>
+                    <a:blip r:embed="rId23"/>
+                    <a:stretch>
+                      <a:fillRect/>
+                    </a:stretch>
+                  </pic:blipFill>
+                  <pic:spPr>
+                    <a:xfrm>
+                      <a:off x="0" y="0"/>
+                      <a:ext cx="5943600" cy="3686810"/>
+                    </a:xfrm>
+                    <a:prstGeom prst="rect">
+                      <a:avLst/>
+                    </a:prstGeom>
                   </pic:spPr>
                 </pic:pic>
               </a:graphicData>

</xml_diff>

<commit_message>
Added links to splines-06
</commit_message>
<xml_diff>
--- a/splines/images/xkcd-all.docx
+++ b/splines/images/xkcd-all.docx
@@ -611,6 +611,9 @@
     </w:p>
     <w:p>
       <w:r>
+        <w:rPr>
+          <w:noProof/>
+        </w:rPr>
         <w:drawing>
           <wp:inline distT="0" distB="0" distL="0" distR="0" wp14:anchorId="2F67F94D" wp14:editId="28422E72">
             <wp:extent cx="5943600" cy="3361690"/>
@@ -650,6 +653,9 @@
     </w:p>
     <w:p>
       <w:r>
+        <w:rPr>
+          <w:noProof/>
+        </w:rPr>
         <w:lastRenderedPageBreak/>
         <w:drawing>
           <wp:inline distT="0" distB="0" distL="0" distR="0" wp14:anchorId="0A6F8F7E" wp14:editId="734A6467">
@@ -690,6 +696,9 @@
     </w:p>
     <w:p>
       <w:r>
+        <w:rPr>
+          <w:noProof/>
+        </w:rPr>
         <w:lastRenderedPageBreak/>
         <w:drawing>
           <wp:inline distT="0" distB="0" distL="0" distR="0" wp14:anchorId="73C1CB9E" wp14:editId="7A3E3181">
@@ -730,6 +739,9 @@
     </w:p>
     <w:p>
       <w:r>
+        <w:rPr>
+          <w:noProof/>
+        </w:rPr>
         <w:lastRenderedPageBreak/>
         <w:drawing>
           <wp:inline distT="0" distB="0" distL="0" distR="0" wp14:anchorId="3859710E" wp14:editId="3E3F2C9D">
@@ -770,6 +782,9 @@
     </w:p>
     <w:p>
       <w:r>
+        <w:rPr>
+          <w:noProof/>
+        </w:rPr>
         <w:lastRenderedPageBreak/>
         <w:drawing>
           <wp:inline distT="0" distB="0" distL="0" distR="0" wp14:anchorId="586044D8" wp14:editId="7F872B0F">
@@ -810,6 +825,9 @@
     </w:p>
     <w:p>
       <w:r>
+        <w:rPr>
+          <w:noProof/>
+        </w:rPr>
         <w:drawing>
           <wp:inline distT="0" distB="0" distL="0" distR="0" wp14:anchorId="2674AC55" wp14:editId="728974F9">
             <wp:extent cx="5943600" cy="3686810"/>
@@ -847,6 +865,204 @@
         </w:drawing>
       </w:r>
     </w:p>
+    <w:p>
+      <w:r>
+        <w:lastRenderedPageBreak/>
+        <w:drawing>
+          <wp:inline distT="0" distB="0" distL="0" distR="0" wp14:anchorId="64F1DF23" wp14:editId="3177BF8B">
+            <wp:extent cx="5943600" cy="2650490"/>
+            <wp:effectExtent l="0" t="0" r="0" b="0"/>
+            <wp:docPr id="1704239206" name="Picture 1" descr="A table of numbers with text&#10;&#10;AI-generated content may be incorrect."/>
+            <wp:cNvGraphicFramePr>
+              <a:graphicFrameLocks xmlns:a="http://schemas.openxmlformats.org/drawingml/2006/main" noChangeAspect="1"/>
+            </wp:cNvGraphicFramePr>
+            <a:graphic xmlns:a="http://schemas.openxmlformats.org/drawingml/2006/main">
+              <a:graphicData uri="http://schemas.openxmlformats.org/drawingml/2006/picture">
+                <pic:pic xmlns:pic="http://schemas.openxmlformats.org/drawingml/2006/picture">
+                  <pic:nvPicPr>
+                    <pic:cNvPr id="1704239206" name="Picture 1" descr="A table of numbers with text&#10;&#10;AI-generated content may be incorrect."/>
+                    <pic:cNvPicPr/>
+                  </pic:nvPicPr>
+                  <pic:blipFill>
+                    <a:blip r:embed="rId24"/>
+                    <a:stretch>
+                      <a:fillRect/>
+                    </a:stretch>
+                  </pic:blipFill>
+                  <pic:spPr>
+                    <a:xfrm>
+                      <a:off x="0" y="0"/>
+                      <a:ext cx="5943600" cy="2650490"/>
+                    </a:xfrm>
+                    <a:prstGeom prst="rect">
+                      <a:avLst/>
+                    </a:prstGeom>
+                  </pic:spPr>
+                </pic:pic>
+              </a:graphicData>
+            </a:graphic>
+          </wp:inline>
+        </w:drawing>
+      </w:r>
+    </w:p>
+    <w:p>
+      <w:r>
+        <w:drawing>
+          <wp:inline distT="0" distB="0" distL="0" distR="0" wp14:anchorId="429F4BB2" wp14:editId="20EF401E">
+            <wp:extent cx="5943600" cy="2661920"/>
+            <wp:effectExtent l="0" t="0" r="0" b="5080"/>
+            <wp:docPr id="301564479" name="Picture 1" descr="A white sheet with numbers&#10;&#10;AI-generated content may be incorrect."/>
+            <wp:cNvGraphicFramePr>
+              <a:graphicFrameLocks xmlns:a="http://schemas.openxmlformats.org/drawingml/2006/main" noChangeAspect="1"/>
+            </wp:cNvGraphicFramePr>
+            <a:graphic xmlns:a="http://schemas.openxmlformats.org/drawingml/2006/main">
+              <a:graphicData uri="http://schemas.openxmlformats.org/drawingml/2006/picture">
+                <pic:pic xmlns:pic="http://schemas.openxmlformats.org/drawingml/2006/picture">
+                  <pic:nvPicPr>
+                    <pic:cNvPr id="301564479" name="Picture 1" descr="A white sheet with numbers&#10;&#10;AI-generated content may be incorrect."/>
+                    <pic:cNvPicPr/>
+                  </pic:nvPicPr>
+                  <pic:blipFill>
+                    <a:blip r:embed="rId25"/>
+                    <a:stretch>
+                      <a:fillRect/>
+                    </a:stretch>
+                  </pic:blipFill>
+                  <pic:spPr>
+                    <a:xfrm>
+                      <a:off x="0" y="0"/>
+                      <a:ext cx="5943600" cy="2661920"/>
+                    </a:xfrm>
+                    <a:prstGeom prst="rect">
+                      <a:avLst/>
+                    </a:prstGeom>
+                  </pic:spPr>
+                </pic:pic>
+              </a:graphicData>
+            </a:graphic>
+          </wp:inline>
+        </w:drawing>
+      </w:r>
+    </w:p>
+    <w:p>
+      <w:r>
+        <w:drawing>
+          <wp:inline distT="0" distB="0" distL="0" distR="0" wp14:anchorId="10ED2F2D" wp14:editId="6C13224E">
+            <wp:extent cx="5943600" cy="2642870"/>
+            <wp:effectExtent l="0" t="0" r="0" b="5080"/>
+            <wp:docPr id="1325584203" name="Picture 1" descr="A screenshot of a computer&#10;&#10;AI-generated content may be incorrect."/>
+            <wp:cNvGraphicFramePr>
+              <a:graphicFrameLocks xmlns:a="http://schemas.openxmlformats.org/drawingml/2006/main" noChangeAspect="1"/>
+            </wp:cNvGraphicFramePr>
+            <a:graphic xmlns:a="http://schemas.openxmlformats.org/drawingml/2006/main">
+              <a:graphicData uri="http://schemas.openxmlformats.org/drawingml/2006/picture">
+                <pic:pic xmlns:pic="http://schemas.openxmlformats.org/drawingml/2006/picture">
+                  <pic:nvPicPr>
+                    <pic:cNvPr id="1325584203" name="Picture 1" descr="A screenshot of a computer&#10;&#10;AI-generated content may be incorrect."/>
+                    <pic:cNvPicPr/>
+                  </pic:nvPicPr>
+                  <pic:blipFill>
+                    <a:blip r:embed="rId26"/>
+                    <a:stretch>
+                      <a:fillRect/>
+                    </a:stretch>
+                  </pic:blipFill>
+                  <pic:spPr>
+                    <a:xfrm>
+                      <a:off x="0" y="0"/>
+                      <a:ext cx="5943600" cy="2642870"/>
+                    </a:xfrm>
+                    <a:prstGeom prst="rect">
+                      <a:avLst/>
+                    </a:prstGeom>
+                  </pic:spPr>
+                </pic:pic>
+              </a:graphicData>
+            </a:graphic>
+          </wp:inline>
+        </w:drawing>
+      </w:r>
+    </w:p>
+    <w:p>
+      <w:r>
+        <w:lastRenderedPageBreak/>
+        <w:drawing>
+          <wp:inline distT="0" distB="0" distL="0" distR="0" wp14:anchorId="37BC4CAA" wp14:editId="1F6C61F1">
+            <wp:extent cx="5943600" cy="2640330"/>
+            <wp:effectExtent l="0" t="0" r="0" b="7620"/>
+            <wp:docPr id="1253821828" name="Picture 1" descr="A screenshot of a computer&#10;&#10;AI-generated content may be incorrect."/>
+            <wp:cNvGraphicFramePr>
+              <a:graphicFrameLocks xmlns:a="http://schemas.openxmlformats.org/drawingml/2006/main" noChangeAspect="1"/>
+            </wp:cNvGraphicFramePr>
+            <a:graphic xmlns:a="http://schemas.openxmlformats.org/drawingml/2006/main">
+              <a:graphicData uri="http://schemas.openxmlformats.org/drawingml/2006/picture">
+                <pic:pic xmlns:pic="http://schemas.openxmlformats.org/drawingml/2006/picture">
+                  <pic:nvPicPr>
+                    <pic:cNvPr id="1253821828" name="Picture 1" descr="A screenshot of a computer&#10;&#10;AI-generated content may be incorrect."/>
+                    <pic:cNvPicPr/>
+                  </pic:nvPicPr>
+                  <pic:blipFill>
+                    <a:blip r:embed="rId27"/>
+                    <a:stretch>
+                      <a:fillRect/>
+                    </a:stretch>
+                  </pic:blipFill>
+                  <pic:spPr>
+                    <a:xfrm>
+                      <a:off x="0" y="0"/>
+                      <a:ext cx="5943600" cy="2640330"/>
+                    </a:xfrm>
+                    <a:prstGeom prst="rect">
+                      <a:avLst/>
+                    </a:prstGeom>
+                  </pic:spPr>
+                </pic:pic>
+              </a:graphicData>
+            </a:graphic>
+          </wp:inline>
+        </w:drawing>
+      </w:r>
+    </w:p>
+    <w:p>
+      <w:r>
+        <w:drawing>
+          <wp:inline distT="0" distB="0" distL="0" distR="0" wp14:anchorId="6C785369" wp14:editId="5788C270">
+            <wp:extent cx="5943600" cy="2630805"/>
+            <wp:effectExtent l="0" t="0" r="0" b="0"/>
+            <wp:docPr id="703979918" name="Picture 1" descr="A white sheet with numbers and lines&#10;&#10;AI-generated content may be incorrect."/>
+            <wp:cNvGraphicFramePr>
+              <a:graphicFrameLocks xmlns:a="http://schemas.openxmlformats.org/drawingml/2006/main" noChangeAspect="1"/>
+            </wp:cNvGraphicFramePr>
+            <a:graphic xmlns:a="http://schemas.openxmlformats.org/drawingml/2006/main">
+              <a:graphicData uri="http://schemas.openxmlformats.org/drawingml/2006/picture">
+                <pic:pic xmlns:pic="http://schemas.openxmlformats.org/drawingml/2006/picture">
+                  <pic:nvPicPr>
+                    <pic:cNvPr id="703979918" name="Picture 1" descr="A white sheet with numbers and lines&#10;&#10;AI-generated content may be incorrect."/>
+                    <pic:cNvPicPr/>
+                  </pic:nvPicPr>
+                  <pic:blipFill>
+                    <a:blip r:embed="rId28"/>
+                    <a:stretch>
+                      <a:fillRect/>
+                    </a:stretch>
+                  </pic:blipFill>
+                  <pic:spPr>
+                    <a:xfrm>
+                      <a:off x="0" y="0"/>
+                      <a:ext cx="5943600" cy="2630805"/>
+                    </a:xfrm>
+                    <a:prstGeom prst="rect">
+                      <a:avLst/>
+                    </a:prstGeom>
+                  </pic:spPr>
+                </pic:pic>
+              </a:graphicData>
+            </a:graphic>
+          </wp:inline>
+        </w:drawing>
+      </w:r>
+    </w:p>
+    <w:p/>
     <w:sectPr>
       <w:pgSz w:w="12240" w:h="15840"/>
       <w:pgMar w:top="1440" w:right="1440" w:bottom="1440" w:left="1440" w:header="720" w:footer="720" w:gutter="0"/>

</xml_diff>